<commit_message>
fixed issue with East Timor / Timor-Leste, updated text doc
</commit_message>
<xml_diff>
--- a/docs/Text for Opps for Justice Website (TE & ME edits) CLEAN.docx
+++ b/docs/Text for Opps for Justice Website (TE & ME edits) CLEAN.docx
@@ -684,15 +684,39 @@
         <w:t>possible cases of torture</w:t>
       </w:r>
       <w:r>
-        <w:t xml:space="preserve"> when the country responsible has agree</w:t>
-      </w:r>
-      <w:ins w:id="2" w:author="Chris Tenove" w:date="2014-04-18T09:01:00Z">
+        <w:t xml:space="preserve"> when the country responsible has </w:t>
+      </w:r>
+      <w:r>
+        <w:rPr>
+          <w:highlight w:val="yellow"/>
+          <w:rPrChange w:id="2" w:author="Chris Tenove" w:date="2014-04-21T13:54:00Z">
+            <w:rPr/>
+          </w:rPrChange>
+        </w:rPr>
+        <w:t>agree</w:t>
+      </w:r>
+      <w:ins w:id="3" w:author="Chris Tenove" w:date="2014-04-18T09:01:00Z">
         <w:r>
+          <w:rPr>
+            <w:highlight w:val="yellow"/>
+            <w:rPrChange w:id="4" w:author="Chris Tenove" w:date="2014-04-21T13:54:00Z">
+              <w:rPr/>
+            </w:rPrChange>
+          </w:rPr>
           <w:t>d</w:t>
         </w:r>
       </w:ins>
       <w:r>
-        <w:t xml:space="preserve"> that the Committee can examine cases involving that country.</w:t>
+        <w:rPr>
+          <w:highlight w:val="yellow"/>
+          <w:rPrChange w:id="5" w:author="Chris Tenove" w:date="2014-04-21T13:54:00Z">
+            <w:rPr/>
+          </w:rPrChange>
+        </w:rPr>
+        <w:t xml:space="preserve"> that</w:t>
+      </w:r>
+      <w:r>
+        <w:t xml:space="preserve"> the Committee can examine cases involving that country.</w:t>
       </w:r>
       <w:r>
         <w:t xml:space="preserve"> </w:t>
@@ -914,8 +938,6 @@
       <w:r>
         <w:t xml:space="preserve">a particular treaty. </w:t>
       </w:r>
-      <w:bookmarkStart w:id="3" w:name="_GoBack"/>
-      <w:bookmarkEnd w:id="3"/>
       <w:r>
         <w:rPr>
           <w:iCs/>
@@ -994,10 +1016,25 @@
     </w:p>
     <w:p>
       <w:r>
-        <w:t>Describe the abuse(s) committed against the victim</w:t>
-      </w:r>
-      <w:ins w:id="4" w:author="Chris Tenove" w:date="2014-04-18T09:05:00Z">
+        <w:t xml:space="preserve">Describe the abuse(s) committed against the </w:t>
+      </w:r>
+      <w:r>
+        <w:rPr>
+          <w:highlight w:val="yellow"/>
+          <w:rPrChange w:id="6" w:author="Chris Tenove" w:date="2014-04-21T13:55:00Z">
+            <w:rPr/>
+          </w:rPrChange>
+        </w:rPr>
+        <w:t>victim</w:t>
+      </w:r>
+      <w:ins w:id="7" w:author="Chris Tenove" w:date="2014-04-18T09:05:00Z">
         <w:r>
+          <w:rPr>
+            <w:highlight w:val="yellow"/>
+            <w:rPrChange w:id="8" w:author="Chris Tenove" w:date="2014-04-21T13:55:00Z">
+              <w:rPr/>
+            </w:rPrChange>
+          </w:rPr>
           <w:t>.</w:t>
         </w:r>
       </w:ins>
@@ -1005,10 +1042,27 @@
     <w:p/>
     <w:p>
       <w:r>
-        <w:t>Select all that apply from the following options</w:t>
-      </w:r>
-      <w:ins w:id="5" w:author="Chris Tenove" w:date="2014-04-18T09:05:00Z">
+        <w:t xml:space="preserve">Select all that apply from the following </w:t>
+      </w:r>
+      <w:bookmarkStart w:id="9" w:name="_GoBack"/>
+      <w:bookmarkEnd w:id="9"/>
+      <w:r>
+        <w:rPr>
+          <w:highlight w:val="yellow"/>
+          <w:rPrChange w:id="10" w:author="Chris Tenove" w:date="2014-04-21T13:55:00Z">
+            <w:rPr/>
+          </w:rPrChange>
+        </w:rPr>
+        <w:t>options</w:t>
+      </w:r>
+      <w:ins w:id="11" w:author="Chris Tenove" w:date="2014-04-18T09:05:00Z">
         <w:r>
+          <w:rPr>
+            <w:highlight w:val="yellow"/>
+            <w:rPrChange w:id="12" w:author="Chris Tenove" w:date="2014-04-21T13:55:00Z">
+              <w:rPr/>
+            </w:rPrChange>
+          </w:rPr>
           <w:t>:</w:t>
         </w:r>
       </w:ins>
@@ -1177,6 +1231,7 @@
     </w:p>
     <w:p>
       <w:r>
+        <w:lastRenderedPageBreak/>
         <w:t>Was the victim targeted because of her/his race, ethnicity, religion or nationality?</w:t>
       </w:r>
     </w:p>
@@ -1445,7 +1500,11 @@
     </w:p>
     <w:p>
       <w:r>
-        <w:t>Many countries around the world have the authority to prosecute people present in their territory who committed certain abuses, no matter where the abuses happened. Although analysis of this option is too complicated for this website, the answer to this question could be useful to CCIJ if you decide to contact us about your justice options.</w:t>
+        <w:t xml:space="preserve">Many countries around the world have the authority to prosecute people present in their territory who committed certain abuses, no matter where the abuses happened. Although analysis of this option is too </w:t>
+      </w:r>
+      <w:r>
+        <w:lastRenderedPageBreak/>
+        <w:t>complicated for this website, the answer to this question could be useful to CCIJ if you decide to contact us about your justice options.</w:t>
       </w:r>
     </w:p>
     <w:p/>
@@ -1708,7 +1767,11 @@
         </w:numPr>
       </w:pPr>
       <w:r>
-        <w:t>After the “Based on…” sentence, add “However, these results should be reviewed by CCIJ, another human rights organization or a lawyer.” Then add the language from the disclaimer above, “Please note that this site provides only information, not legal advice. A legal case cannot be based on the results of this questionnaire, as every case and every legal process is extremely unique and complex. This website is designed to help you understand what options might be available and is not designed to make a final conclusion about your case.”</w:t>
+        <w:t xml:space="preserve">After the “Based on…” sentence, add “However, these results should be reviewed by CCIJ, another human rights organization or a lawyer.” Then add the language from the </w:t>
+      </w:r>
+      <w:r>
+        <w:lastRenderedPageBreak/>
+        <w:t>disclaimer above, “Please note that this site provides only information, not legal advice. A legal case cannot be based on the results of this questionnaire, as every case and every legal process is extremely unique and complex. This website is designed to help you understand what options might be available and is not designed to make a final conclusion about your case.”</w:t>
       </w:r>
     </w:p>
     <w:p>
@@ -1947,6 +2010,7 @@
     </w:p>
     <w:p>
       <w:r>
+        <w:lastRenderedPageBreak/>
         <w:t xml:space="preserve">- In the contact information in the footer, please change the email address from “info@ccij.ca” to “meisenbrandt@ccij.ca” </w:t>
       </w:r>
     </w:p>
@@ -2662,6 +2726,7 @@
   <w:style w:type="character" w:default="1" w:styleId="DefaultParagraphFont">
     <w:name w:val="Default Paragraph Font"/>
     <w:uiPriority w:val="1"/>
+    <w:semiHidden/>
     <w:unhideWhenUsed/>
   </w:style>
   <w:style w:type="table" w:default="1" w:styleId="TableNormal">
@@ -3053,6 +3118,7 @@
   <w:style w:type="character" w:default="1" w:styleId="DefaultParagraphFont">
     <w:name w:val="Default Paragraph Font"/>
     <w:uiPriority w:val="1"/>
+    <w:semiHidden/>
     <w:unhideWhenUsed/>
   </w:style>
   <w:style w:type="table" w:default="1" w:styleId="TableNormal">

</xml_diff>